<commit_message>
made final changes to it interview, good to go
</commit_message>
<xml_diff>
--- a/Draft Files/IT_Work_-_Scott_Interview.docx
+++ b/Draft Files/IT_Work_-_Scott_Interview.docx
@@ -30,8 +30,6 @@
         </w:rPr>
         <w:t>ork</w:t>
       </w:r>
-      <w:bookmarkStart w:id="0" w:name="_GoBack"/>
-      <w:bookmarkEnd w:id="0"/>
     </w:p>
     <w:p>
       <w:pPr>
@@ -127,7 +125,7 @@
         <w:rPr>
           <w:lang w:val="en-US"/>
         </w:rPr>
-        <w:t xml:space="preserve"> to create a website that a user will see and interact with. Whether it be the drop-down menus or the text on the screen, it is all done by a front-end web developer.</w:t>
+        <w:t xml:space="preserve"> to create a website that a user will see and interact with. Whether it be the drop-down menus or the text on the screen, it is all done by a front-end web developer</w:t>
       </w:r>
       <w:sdt>
         <w:sdtPr>
@@ -137,6 +135,7 @@
           <w:id w:val="333805532"/>
           <w:citation/>
         </w:sdtPr>
+        <w:sdtEndPr/>
         <w:sdtContent>
           <w:r>
             <w:rPr>
@@ -167,6 +166,12 @@
           </w:r>
         </w:sdtContent>
       </w:sdt>
+      <w:r>
+        <w:rPr>
+          <w:lang w:val="en-US"/>
+        </w:rPr>
+        <w:t>.</w:t>
+      </w:r>
     </w:p>
     <w:p>
       <w:pPr>
@@ -184,7 +189,19 @@
         <w:rPr>
           <w:lang w:val="en-US"/>
         </w:rPr>
-        <w:t xml:space="preserve">currently using a technology called angular. Angular is an open source JavaScript framework. Whenever you log in to your myGov account you will see some of Scotts’ work as he builds the front-end web applications that you see </w:t>
+        <w:t>currently using a technology called angular. Angular is an open source JavaScript framework. Whenever you log in to your myGov account you will see some of Scott</w:t>
+      </w:r>
+      <w:r>
+        <w:rPr>
+          <w:lang w:val="en-US"/>
+        </w:rPr>
+        <w:t>’</w:t>
+      </w:r>
+      <w:r>
+        <w:rPr>
+          <w:lang w:val="en-US"/>
+        </w:rPr>
+        <w:t xml:space="preserve">s work as he builds the front-end web applications that you see </w:t>
       </w:r>
       <w:r>
         <w:rPr>
@@ -233,13 +250,24 @@
         <w:rPr>
           <w:lang w:val="en-US"/>
         </w:rPr>
-        <w:t>s’ task in this was to build out both portals for the applicants of the National Redress Scheme and for the institutions involved.</w:t>
-      </w:r>
-    </w:p>
-    <w:p>
-      <w:pPr>
-        <w:rPr>
-          <w:u w:val="single"/>
+        <w:t>’</w:t>
+      </w:r>
+      <w:r>
+        <w:rPr>
+          <w:lang w:val="en-US"/>
+        </w:rPr>
+        <w:t>s</w:t>
+      </w:r>
+      <w:r>
+        <w:rPr>
+          <w:lang w:val="en-US"/>
+        </w:rPr>
+        <w:t xml:space="preserve"> task in this was to build out both portals for the applicants of the National Redress Scheme and for the institutions involved.</w:t>
+      </w:r>
+    </w:p>
+    <w:p>
+      <w:pPr>
+        <w:rPr>
           <w:lang w:val="en-US"/>
         </w:rPr>
       </w:pPr>
@@ -269,50 +297,43 @@
       </w:r>
       <w:r>
         <w:rPr>
-          <w:u w:val="single"/>
-          <w:lang w:val="en-US"/>
-        </w:rPr>
-        <w:t>Royal Co</w:t>
-      </w:r>
-      <w:r>
-        <w:rPr>
-          <w:u w:val="single"/>
-          <w:lang w:val="en-US"/>
-        </w:rPr>
-        <w:t>mmi</w:t>
-      </w:r>
-      <w:r>
-        <w:rPr>
-          <w:u w:val="single"/>
+          <w:lang w:val="en-US"/>
+        </w:rPr>
+        <w:t>‘</w:t>
+      </w:r>
+      <w:r>
+        <w:rPr>
+          <w:lang w:val="en-US"/>
+        </w:rPr>
+        <w:t>Royal Commi</w:t>
+      </w:r>
+      <w:r>
+        <w:rPr>
           <w:lang w:val="en-US"/>
         </w:rPr>
         <w:t>s</w:t>
       </w:r>
       <w:r>
         <w:rPr>
-          <w:u w:val="single"/>
           <w:lang w:val="en-US"/>
         </w:rPr>
         <w:t xml:space="preserve">sion into Institutional </w:t>
       </w:r>
       <w:r>
         <w:rPr>
-          <w:u w:val="single"/>
           <w:lang w:val="en-US"/>
         </w:rPr>
         <w:t>Responses to Child Sexual Abuse</w:t>
       </w:r>
       <w:r>
         <w:rPr>
-          <w:u w:val="single"/>
-          <w:lang w:val="en-US"/>
-        </w:rPr>
-        <w:t xml:space="preserve">. </w:t>
+          <w:lang w:val="en-US"/>
+        </w:rPr>
+        <w:t>’</w:t>
       </w:r>
       <w:sdt>
         <w:sdtPr>
           <w:rPr>
-            <w:u w:val="single"/>
             <w:lang w:val="en-US"/>
           </w:rPr>
           <w:id w:val="-1064559669"/>
@@ -322,21 +343,18 @@
         <w:sdtContent>
           <w:r>
             <w:rPr>
-              <w:u w:val="single"/>
               <w:lang w:val="en-US"/>
             </w:rPr>
             <w:fldChar w:fldCharType="begin"/>
           </w:r>
           <w:r>
             <w:rPr>
-              <w:u w:val="single"/>
               <w:lang w:val="en-US"/>
             </w:rPr>
             <w:instrText xml:space="preserve">CITATION Abo19 \l 1033 </w:instrText>
           </w:r>
           <w:r>
             <w:rPr>
-              <w:u w:val="single"/>
               <w:lang w:val="en-US"/>
             </w:rPr>
             <w:fldChar w:fldCharType="separate"/>
@@ -350,13 +368,18 @@
           </w:r>
           <w:r>
             <w:rPr>
-              <w:u w:val="single"/>
               <w:lang w:val="en-US"/>
             </w:rPr>
             <w:fldChar w:fldCharType="end"/>
           </w:r>
         </w:sdtContent>
       </w:sdt>
+      <w:r>
+        <w:rPr>
+          <w:lang w:val="en-US"/>
+        </w:rPr>
+        <w:t>.</w:t>
+      </w:r>
     </w:p>
     <w:p>
       <w:pPr>
@@ -396,7 +419,7 @@
         <w:rPr>
           <w:lang w:val="en-US"/>
         </w:rPr>
-        <w:t>Mr. Peckover</w:t>
+        <w:t>Scott</w:t>
       </w:r>
       <w:r>
         <w:rPr>
@@ -432,13 +455,37 @@
         <w:rPr>
           <w:lang w:val="en-US"/>
         </w:rPr>
-        <w:t xml:space="preserve"> work with the back-end developers who deal with the API layer</w:t>
-      </w:r>
-      <w:r>
-        <w:rPr>
-          <w:lang w:val="en-US"/>
-        </w:rPr>
-        <w:t xml:space="preserve"> (Application Programming Interface), whi</w:t>
+        <w:t xml:space="preserve"> work with the back-end developers who deal with the </w:t>
+      </w:r>
+      <w:r>
+        <w:rPr>
+          <w:lang w:val="en-US"/>
+        </w:rPr>
+        <w:t>Application Programming Interface</w:t>
+      </w:r>
+      <w:r>
+        <w:rPr>
+          <w:lang w:val="en-US"/>
+        </w:rPr>
+        <w:t xml:space="preserve"> </w:t>
+      </w:r>
+      <w:r>
+        <w:rPr>
+          <w:lang w:val="en-US"/>
+        </w:rPr>
+        <w:t>(API)</w:t>
+      </w:r>
+      <w:r>
+        <w:rPr>
+          <w:lang w:val="en-US"/>
+        </w:rPr>
+        <w:t xml:space="preserve"> Layer</w:t>
+      </w:r>
+      <w:r>
+        <w:rPr>
+          <w:lang w:val="en-US"/>
+        </w:rPr>
+        <w:t>, whi</w:t>
       </w:r>
       <w:r>
         <w:rPr>
@@ -480,13 +527,19 @@
         <w:rPr>
           <w:lang w:val="en-US"/>
         </w:rPr>
-        <w:t xml:space="preserve"> work with analysts and UX</w:t>
-      </w:r>
-      <w:r>
-        <w:rPr>
-          <w:lang w:val="en-US"/>
-        </w:rPr>
-        <w:t xml:space="preserve"> (user experience)</w:t>
+        <w:t xml:space="preserve"> work with analysts and </w:t>
+      </w:r>
+      <w:r>
+        <w:rPr>
+          <w:lang w:val="en-US"/>
+        </w:rPr>
+        <w:t>user experience</w:t>
+      </w:r>
+      <w:r>
+        <w:rPr>
+          <w:lang w:val="en-US"/>
+        </w:rPr>
+        <w:t xml:space="preserve"> (UX)</w:t>
       </w:r>
       <w:r>
         <w:rPr>
@@ -652,18 +705,25 @@
           <w:lang w:val="en-US"/>
         </w:rPr>
       </w:pPr>
-    </w:p>
-    <w:p>
-      <w:pPr>
-        <w:rPr>
-          <w:lang w:val="en-US"/>
-        </w:rPr>
-      </w:pPr>
-      <w:r>
-        <w:rPr>
-          <w:b/>
-          <w:lang w:val="en-US"/>
-        </w:rPr>
+      <w:r>
+        <w:rPr>
+          <w:lang w:val="en-US"/>
+        </w:rPr>
+        <w:br w:type="page"/>
+      </w:r>
+    </w:p>
+    <w:p>
+      <w:pPr>
+        <w:rPr>
+          <w:lang w:val="en-US"/>
+        </w:rPr>
+      </w:pPr>
+      <w:r>
+        <w:rPr>
+          <w:b/>
+          <w:lang w:val="en-US"/>
+        </w:rPr>
+        <w:lastRenderedPageBreak/>
         <w:t>Where does the IT professional spend most of their time?</w:t>
       </w:r>
     </w:p>
@@ -683,14 +743,7 @@
         <w:rPr>
           <w:lang w:val="en-US"/>
         </w:rPr>
-        <w:t xml:space="preserve">through the various </w:t>
-      </w:r>
-      <w:r>
-        <w:rPr>
-          <w:lang w:val="en-US"/>
-        </w:rPr>
-        <w:lastRenderedPageBreak/>
-        <w:t xml:space="preserve">channels listed above </w:t>
+        <w:t xml:space="preserve">through the various channels listed above </w:t>
       </w:r>
       <w:r>
         <w:rPr>
@@ -835,7 +888,19 @@
         <w:rPr>
           <w:lang w:val="en-US"/>
         </w:rPr>
-        <w:t xml:space="preserve">For Scott he finds using Angular difficult to use as it is still a quite new web framework to use which is receiving major updates every six months. This makes him feel as though he and the team he works with are on the forefront of web development. This is not a bad thing as he feels it keeps </w:t>
+        <w:t xml:space="preserve">For Scott he finds using Angular difficult to use as it is still a quite new web framework to use </w:t>
+      </w:r>
+      <w:r>
+        <w:rPr>
+          <w:lang w:val="en-US"/>
+        </w:rPr>
+        <w:t>as there is a</w:t>
+      </w:r>
+      <w:r>
+        <w:rPr>
+          <w:lang w:val="en-US"/>
+        </w:rPr>
+        <w:t xml:space="preserve"> major update every six months. This makes him feel as though he and the team he works with are on the forefront of web development. This is not a bad thing as he feels it keeps </w:t>
       </w:r>
       <w:r>
         <w:rPr>
@@ -1055,23 +1120,14 @@
         <w:rPr>
           <w:lang w:val="en-US"/>
         </w:rPr>
-        <w:t>Mr. Peckover loves the fact that he feels like he is a constructor of the software industry as the front-end developers get the plans from the architects, the analysts and the UX developers and they build those plans. He works with the back-end developers to get it all working, and when nothing goes wrong, and all the links come together it is really satisfying for Scott to be a part of.</w:t>
-      </w:r>
-    </w:p>
-    <w:p>
-      <w:pPr>
-        <w:rPr>
-          <w:lang w:val="en-US"/>
-        </w:rPr>
-      </w:pPr>
-    </w:p>
-    <w:p>
-      <w:pPr>
-        <w:rPr>
-          <w:b/>
-          <w:lang w:val="en-US"/>
-        </w:rPr>
-      </w:pPr>
+        <w:t>Scott</w:t>
+      </w:r>
+      <w:r>
+        <w:rPr>
+          <w:lang w:val="en-US"/>
+        </w:rPr>
+        <w:t xml:space="preserve"> loves the fact that he feels like he is a constructor of the software industry as the front-end developers get the plans from the architects, the analysts and the UX developers and they build those plans. He works with the back-end developers to get it all working, and when nothing goes wrong, and all the links come together it is really satisfying for Scott to be a part of.</w:t>
+      </w:r>
     </w:p>
     <w:p>
       <w:pPr>
@@ -1291,9 +1347,21 @@
     <w:p>
       <w:pPr>
         <w:rPr>
-          <w:lang w:val="en-US"/>
-        </w:rPr>
-      </w:pPr>
+          <w:b/>
+          <w:sz w:val="32"/>
+          <w:szCs w:val="32"/>
+          <w:lang w:val="en-US"/>
+        </w:rPr>
+      </w:pPr>
+      <w:r>
+        <w:rPr>
+          <w:b/>
+          <w:sz w:val="32"/>
+          <w:szCs w:val="32"/>
+          <w:lang w:val="en-US"/>
+        </w:rPr>
+        <w:t>Bibliography</w:t>
+      </w:r>
     </w:p>
     <w:p>
       <w:pPr>
@@ -1389,13 +1457,8 @@
         </w:rPr>
         <w:t xml:space="preserve"> </w:t>
       </w:r>
-    </w:p>
-    <w:p>
-      <w:pPr>
-        <w:rPr>
-          <w:lang w:val="en-US"/>
-        </w:rPr>
-      </w:pPr>
+      <w:bookmarkStart w:id="0" w:name="_GoBack"/>
+      <w:bookmarkEnd w:id="0"/>
     </w:p>
     <w:sectPr>
       <w:pgSz w:w="11906" w:h="16838"/>
@@ -1424,7 +1487,7 @@
       </w:pPr>
     </w:pPrDefault>
   </w:docDefaults>
-  <w:latentStyles w:defLockedState="0" w:defUIPriority="99" w:defSemiHidden="0" w:defUnhideWhenUsed="0" w:defQFormat="0" w:count="375">
+  <w:latentStyles w:defLockedState="0" w:defUIPriority="99" w:defSemiHidden="0" w:defUnhideWhenUsed="0" w:defQFormat="0" w:count="376">
     <w:lsdException w:name="Normal" w:uiPriority="0" w:qFormat="1"/>
     <w:lsdException w:name="heading 1" w:uiPriority="9" w:qFormat="1"/>
     <w:lsdException w:name="heading 2" w:semiHidden="1" w:uiPriority="9" w:unhideWhenUsed="1" w:qFormat="1"/>
@@ -1530,7 +1593,6 @@
     <w:lsdException w:name="HTML Sample" w:semiHidden="1" w:unhideWhenUsed="1"/>
     <w:lsdException w:name="HTML Typewriter" w:semiHidden="1" w:unhideWhenUsed="1"/>
     <w:lsdException w:name="HTML Variable" w:semiHidden="1" w:unhideWhenUsed="1"/>
-    <w:lsdException w:name="Normal Table" w:semiHidden="1" w:unhideWhenUsed="1"/>
     <w:lsdException w:name="annotation subject" w:semiHidden="1" w:unhideWhenUsed="1"/>
     <w:lsdException w:name="No List" w:semiHidden="1" w:unhideWhenUsed="1"/>
     <w:lsdException w:name="Outline List 1" w:semiHidden="1" w:unhideWhenUsed="1"/>
@@ -1577,10 +1639,8 @@
     <w:lsdException w:name="Table Subtle 2" w:semiHidden="1" w:unhideWhenUsed="1"/>
     <w:lsdException w:name="Table Web 1" w:semiHidden="1" w:unhideWhenUsed="1"/>
     <w:lsdException w:name="Table Web 2" w:semiHidden="1" w:unhideWhenUsed="1"/>
-    <w:lsdException w:name="Table Web 3" w:semiHidden="1" w:unhideWhenUsed="1"/>
     <w:lsdException w:name="Balloon Text" w:semiHidden="1" w:unhideWhenUsed="1"/>
     <w:lsdException w:name="Table Grid" w:uiPriority="39"/>
-    <w:lsdException w:name="Table Theme" w:semiHidden="1" w:unhideWhenUsed="1"/>
     <w:lsdException w:name="Placeholder Text" w:semiHidden="1"/>
     <w:lsdException w:name="No Spacing" w:uiPriority="1" w:qFormat="1"/>
     <w:lsdException w:name="Light Shading" w:uiPriority="60"/>
@@ -1800,6 +1860,7 @@
     <w:lsdException w:name="Smart Hyperlink" w:semiHidden="1" w:unhideWhenUsed="1"/>
     <w:lsdException w:name="Hashtag" w:semiHidden="1" w:unhideWhenUsed="1"/>
     <w:lsdException w:name="Unresolved Mention" w:semiHidden="1" w:unhideWhenUsed="1"/>
+    <w:lsdException w:name="Smart Link" w:semiHidden="1" w:unhideWhenUsed="1"/>
   </w:latentStyles>
   <w:style w:type="paragraph" w:default="1" w:styleId="Normal">
     <w:name w:val="Normal"/>
@@ -2180,7 +2241,7 @@
 </file>
 
 <file path=customXml/itemProps1.xml><?xml version="1.0" encoding="utf-8"?>
-<ds:datastoreItem xmlns:ds="http://schemas.openxmlformats.org/officeDocument/2006/customXml" ds:itemID="{9B7FAFD8-8690-4140-89F2-B9428EA15515}">
+<ds:datastoreItem xmlns:ds="http://schemas.openxmlformats.org/officeDocument/2006/customXml" ds:itemID="{0A35F6A2-17AA-4111-9B8F-39D4A6FB51D6}">
   <ds:schemaRefs>
     <ds:schemaRef ds:uri="http://schemas.openxmlformats.org/officeDocument/2006/bibliography"/>
   </ds:schemaRefs>

</xml_diff>